<commit_message>
Changed the font in this one
Matt, I am just going over what I changed in the doc or ppt file to justify the consistency. Yoiu don't need to make any chnages to the one with you don't want.
</commit_message>
<xml_diff>
--- a/StudentGuideModule1/slowing/slowing_fig11_new.docx
+++ b/StudentGuideModule1/slowing/slowing_fig11_new.docx
@@ -11,6 +11,8 @@
           <w:szCs w:val="24"/>
         </w:rPr>
       </w:pPr>
+      <w:bookmarkStart w:id="0" w:name="_GoBack"/>
+      <w:bookmarkEnd w:id="0"/>
       <w:r>
         <w:rPr>
           <w:rFonts w:ascii="Times New Roman" w:hAnsi="Times New Roman" w:cs="Times New Roman"/>
@@ -79,7 +81,7 @@
           </mc:Choice>
           <mc:Fallback>
             <w:pict>
-              <v:line w14:anchorId="7E9A5378" id="Straight Connector 63" o:spid="_x0000_s1026" style="position:absolute;flip:y;z-index:251679232;visibility:visible;mso-wrap-style:square;mso-height-percent:0;mso-wrap-distance-left:9pt;mso-wrap-distance-top:0;mso-wrap-distance-right:9pt;mso-wrap-distance-bottom:0;mso-position-horizontal:absolute;mso-position-horizontal-relative:text;mso-position-vertical:absolute;mso-position-vertical-relative:text;mso-height-percent:0;mso-height-relative:margin" from="276.35pt,87.65pt" to="276.35pt,145.3pt" o:gfxdata="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" strokecolor="black [3213]">
+              <v:line w14:anchorId="60C0F58E" id="Straight Connector 63" o:spid="_x0000_s1026" style="position:absolute;flip:y;z-index:251679232;visibility:visible;mso-wrap-style:square;mso-height-percent:0;mso-wrap-distance-left:9pt;mso-wrap-distance-top:0;mso-wrap-distance-right:9pt;mso-wrap-distance-bottom:0;mso-position-horizontal:absolute;mso-position-horizontal-relative:text;mso-position-vertical:absolute;mso-position-vertical-relative:text;mso-height-percent:0;mso-height-relative:margin" from="276.35pt,87.65pt" to="276.35pt,145.3pt" o:gfxdata="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" strokecolor="black [3213]">
                 <v:stroke dashstyle="dash"/>
               </v:line>
             </w:pict>
@@ -151,7 +153,7 @@
           </mc:Choice>
           <mc:Fallback>
             <w:pict>
-              <v:line w14:anchorId="7CE50A25" id="Straight Connector 62" o:spid="_x0000_s1026" style="position:absolute;flip:y;z-index:251678208;visibility:visible;mso-wrap-style:square;mso-wrap-distance-left:9pt;mso-wrap-distance-top:0;mso-wrap-distance-right:9pt;mso-wrap-distance-bottom:0;mso-position-horizontal:absolute;mso-position-horizontal-relative:text;mso-position-vertical:absolute;mso-position-vertical-relative:text" from="237.35pt,127.65pt" to="237.35pt,145.65pt" o:gfxdata="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" strokecolor="black [3213]">
+              <v:line w14:anchorId="7C9FC9D1" id="Straight Connector 62" o:spid="_x0000_s1026" style="position:absolute;flip:y;z-index:251678208;visibility:visible;mso-wrap-style:square;mso-wrap-distance-left:9pt;mso-wrap-distance-top:0;mso-wrap-distance-right:9pt;mso-wrap-distance-bottom:0;mso-position-horizontal:absolute;mso-position-horizontal-relative:text;mso-position-vertical:absolute;mso-position-vertical-relative:text" from="237.35pt,127.65pt" to="237.35pt,145.65pt" o:gfxdata="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" strokecolor="black [3213]">
                 <v:stroke dashstyle="dash"/>
               </v:line>
             </w:pict>
@@ -270,7 +272,7 @@
           </mc:Choice>
           <mc:Fallback>
             <w:pict>
-              <v:shape w14:anchorId="10710368" id="Freeform 61" o:spid="_x0000_s1026" style="position:absolute;margin-left:335.8pt;margin-top:73.05pt;width:100.5pt;height:62.55pt;z-index:251677184;visibility:visible;mso-wrap-style:square;mso-wrap-distance-left:9pt;mso-wrap-distance-top:0;mso-wrap-distance-right:9pt;mso-wrap-distance-bottom:0;mso-position-horizontal:absolute;mso-position-horizontal-relative:text;mso-position-vertical:absolute;mso-position-vertical-relative:text;v-text-anchor:middle" coordsize="1276350,794657" o:gfxdata="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" path="m,794657c833664,772242,1038679,431042,1276350,e" filled="f" strokecolor="black [3213]">
+              <v:shape w14:anchorId="33EB19F2" id="Freeform 61" o:spid="_x0000_s1026" style="position:absolute;margin-left:335.8pt;margin-top:73.05pt;width:100.5pt;height:62.55pt;z-index:251677184;visibility:visible;mso-wrap-style:square;mso-wrap-distance-left:9pt;mso-wrap-distance-top:0;mso-wrap-distance-right:9pt;mso-wrap-distance-bottom:0;mso-position-horizontal:absolute;mso-position-horizontal-relative:text;mso-position-vertical:absolute;mso-position-vertical-relative:text;v-text-anchor:middle" coordsize="1276350,794657" o:gfxdata="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" path="m,794657c833664,772242,1038679,431042,1276350,e" filled="f" strokecolor="black [3213]">
                 <v:path arrowok="t" o:connecttype="custom" o:connectlocs="0,794657;1276350,0" o:connectangles="0,0"/>
               </v:shape>
             </w:pict>
@@ -683,7 +685,7 @@
           </mc:Choice>
           <mc:Fallback>
             <w:pict>
-              <v:shape w14:anchorId="579D5F05" id="Freeform 60" o:spid="_x0000_s1026" style="position:absolute;margin-left:187.05pt;margin-top:73.95pt;width:116.1pt;height:70.4pt;z-index:251676160;visibility:visible;mso-wrap-style:square;mso-width-percent:0;mso-height-percent:0;mso-wrap-distance-left:9pt;mso-wrap-distance-top:0;mso-wrap-distance-right:9pt;mso-wrap-distance-bottom:0;mso-position-horizontal:absolute;mso-position-horizontal-relative:text;mso-position-vertical:absolute;mso-position-vertical-relative:text;mso-width-percent:0;mso-height-percent:0;mso-width-relative:margin;mso-height-relative:margin;v-text-anchor:middle" coordsize="1474619,894008" o:gfxdata="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" path="m,894008c333488,887534,514963,799859,605971,715736v91008,-84123,413740,-424049,478971,-489858c1150173,160069,1260967,6804,1474619,e" filled="f" strokecolor="black [3213]">
+              <v:shape w14:anchorId="50695129" id="Freeform 60" o:spid="_x0000_s1026" style="position:absolute;margin-left:187.05pt;margin-top:73.95pt;width:116.1pt;height:70.4pt;z-index:251676160;visibility:visible;mso-wrap-style:square;mso-width-percent:0;mso-height-percent:0;mso-wrap-distance-left:9pt;mso-wrap-distance-top:0;mso-wrap-distance-right:9pt;mso-wrap-distance-bottom:0;mso-position-horizontal:absolute;mso-position-horizontal-relative:text;mso-position-vertical:absolute;mso-position-vertical-relative:text;mso-width-percent:0;mso-height-percent:0;mso-width-relative:margin;mso-height-relative:margin;v-text-anchor:middle" coordsize="1474619,894008" o:gfxdata="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" path="m,894008c333488,887534,514963,799859,605971,715736v91008,-84123,413740,-424049,478971,-489858c1150173,160069,1260967,6804,1474619,e" filled="f" strokecolor="black [3213]">
                 <v:path arrowok="t" o:connecttype="custom" o:connectlocs="0,894008;605971,715736;1084942,225878;1474619,0" o:connectangles="0,0,0,0"/>
               </v:shape>
             </w:pict>
@@ -760,7 +762,7 @@
           </mc:Choice>
           <mc:Fallback>
             <w:pict>
-              <v:line w14:anchorId="770BBEC6" id="Straight Connector 59" o:spid="_x0000_s1026" style="position:absolute;flip:y;z-index:251675136;visibility:visible;mso-wrap-style:square;mso-width-percent:0;mso-height-percent:0;mso-wrap-distance-left:9pt;mso-wrap-distance-top:0;mso-wrap-distance-right:9pt;mso-wrap-distance-bottom:0;mso-position-horizontal:absolute;mso-position-horizontal-relative:text;mso-position-vertical:absolute;mso-position-vertical-relative:text;mso-width-percent:0;mso-height-percent:0;mso-width-relative:margin;mso-height-relative:margin" from="39.45pt,68.55pt" to="132.9pt,144.85pt" o:gfxdata="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" strokecolor="black [3213]"/>
+              <v:line w14:anchorId="68CD75AD" id="Straight Connector 59" o:spid="_x0000_s1026" style="position:absolute;flip:y;z-index:251675136;visibility:visible;mso-wrap-style:square;mso-width-percent:0;mso-height-percent:0;mso-wrap-distance-left:9pt;mso-wrap-distance-top:0;mso-wrap-distance-right:9pt;mso-wrap-distance-bottom:0;mso-position-horizontal:absolute;mso-position-horizontal-relative:text;mso-position-vertical:absolute;mso-position-vertical-relative:text;mso-width-percent:0;mso-height-percent:0;mso-width-relative:margin;mso-height-relative:margin" from="39.45pt,68.55pt" to="132.9pt,144.85pt" o:gfxdata="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" strokecolor="black [3213]"/>
             </w:pict>
           </mc:Fallback>
         </mc:AlternateContent>
@@ -1192,7 +1194,6 @@
                                     <w:rFonts w:ascii="Times New Roman" w:hAnsi="Times New Roman" w:cs="Times New Roman"/>
                                   </w:rPr>
                                 </w:pPr>
-                                <w:bookmarkStart w:id="0" w:name="_GoBack"/>
                                 <w:r>
                                   <w:rPr>
                                     <w:rFonts w:ascii="Times New Roman" w:hAnsi="Times New Roman" w:cs="Times New Roman"/>
@@ -1226,7 +1227,6 @@
                                   </w:rPr>
                                   <w:t>tion</w:t>
                                 </w:r>
-                                <w:bookmarkEnd w:id="0"/>
                                 <w:proofErr w:type="spellEnd"/>
                               </w:p>
                             </w:txbxContent>
@@ -1573,7 +1573,6 @@
                               <w:rFonts w:ascii="Times New Roman" w:hAnsi="Times New Roman" w:cs="Times New Roman"/>
                             </w:rPr>
                           </w:pPr>
-                          <w:bookmarkStart w:id="1" w:name="_GoBack"/>
                           <w:r>
                             <w:rPr>
                               <w:rFonts w:ascii="Times New Roman" w:hAnsi="Times New Roman" w:cs="Times New Roman"/>
@@ -1607,7 +1606,6 @@
                             </w:rPr>
                             <w:t>tion</w:t>
                           </w:r>
-                          <w:bookmarkEnd w:id="1"/>
                           <w:proofErr w:type="spellEnd"/>
                         </w:p>
                       </w:txbxContent>
@@ -3784,7 +3782,7 @@
     <w:lsdException w:name="Table Web 2" w:semiHidden="1" w:unhideWhenUsed="1"/>
     <w:lsdException w:name="Table Web 3" w:semiHidden="1" w:unhideWhenUsed="1"/>
     <w:lsdException w:name="Balloon Text" w:semiHidden="1" w:unhideWhenUsed="1"/>
-    <w:lsdException w:name="Table Grid" w:semiHidden="1" w:uiPriority="59" w:unhideWhenUsed="1"/>
+    <w:lsdException w:name="Table Grid" w:uiPriority="59"/>
     <w:lsdException w:name="Table Theme" w:semiHidden="1" w:unhideWhenUsed="1"/>
     <w:lsdException w:name="Placeholder Text" w:semiHidden="1"/>
     <w:lsdException w:name="No Spacing" w:uiPriority="1" w:qFormat="1"/>

</xml_diff>